<commit_message>
augmented animation extension sheet with independent vars
</commit_message>
<xml_diff>
--- a/courses/bs2/resources/workbook/Animation Extension Worksheet.docx
+++ b/courses/bs2/resources/workbook/Animation Extension Worksheet.docx
@@ -85,22 +85,22 @@
     <w:tbl>
       <w:tblPr>
         <w:tblStyle w:val="TableGrid"/>
-        <w:tblW w:w="9990" w:type="dxa"/>
+        <w:tblW w:w="10794" w:type="dxa"/>
         <w:tblInd w:w="110" w:type="dxa"/>
         <w:tblLook w:val="04A0" w:firstRow="1" w:lastRow="0" w:firstColumn="1" w:lastColumn="0" w:noHBand="0" w:noVBand="1"/>
       </w:tblPr>
       <w:tblGrid>
-        <w:gridCol w:w="3179"/>
-        <w:gridCol w:w="3451"/>
-        <w:gridCol w:w="3360"/>
+        <w:gridCol w:w="3435"/>
+        <w:gridCol w:w="3729"/>
+        <w:gridCol w:w="3630"/>
       </w:tblGrid>
       <w:tr>
         <w:trPr>
-          <w:trHeight w:val="2475"/>
+          <w:trHeight w:val="2551"/>
         </w:trPr>
         <w:tc>
           <w:tcPr>
-            <w:tcW w:w="3179" w:type="dxa"/>
+            <w:tcW w:w="3435" w:type="dxa"/>
             <w:tcBorders>
               <w:bottom w:val="single" w:sz="4" w:space="0" w:color="auto"/>
             </w:tcBorders>
@@ -116,7 +116,7 @@
         </w:tc>
         <w:tc>
           <w:tcPr>
-            <w:tcW w:w="3451" w:type="dxa"/>
+            <w:tcW w:w="3729" w:type="dxa"/>
             <w:tcBorders>
               <w:bottom w:val="single" w:sz="4" w:space="0" w:color="auto"/>
             </w:tcBorders>
@@ -132,7 +132,7 @@
         </w:tc>
         <w:tc>
           <w:tcPr>
-            <w:tcW w:w="3360" w:type="dxa"/>
+            <w:tcW w:w="3630" w:type="dxa"/>
             <w:tcBorders>
               <w:bottom w:val="single" w:sz="4" w:space="0" w:color="auto"/>
             </w:tcBorders>
@@ -149,11 +149,11 @@
       </w:tr>
       <w:tr>
         <w:trPr>
-          <w:trHeight w:val="282"/>
+          <w:trHeight w:val="291"/>
         </w:trPr>
         <w:tc>
           <w:tcPr>
-            <w:tcW w:w="3179" w:type="dxa"/>
+            <w:tcW w:w="3435" w:type="dxa"/>
             <w:tcBorders>
               <w:top w:val="single" w:sz="4" w:space="0" w:color="auto"/>
               <w:left w:val="nil"/>
@@ -180,7 +180,7 @@
         </w:tc>
         <w:tc>
           <w:tcPr>
-            <w:tcW w:w="3451" w:type="dxa"/>
+            <w:tcW w:w="3729" w:type="dxa"/>
             <w:tcBorders>
               <w:top w:val="single" w:sz="4" w:space="0" w:color="auto"/>
               <w:left w:val="nil"/>
@@ -207,7 +207,7 @@
         </w:tc>
         <w:tc>
           <w:tcPr>
-            <w:tcW w:w="3360" w:type="dxa"/>
+            <w:tcW w:w="3630" w:type="dxa"/>
             <w:tcBorders>
               <w:top w:val="single" w:sz="4" w:space="0" w:color="auto"/>
               <w:left w:val="nil"/>
@@ -257,10 +257,13 @@
       <w:r>
         <w:t xml:space="preserve"> things are changing?</w:t>
       </w:r>
+      <w:r>
+        <w:t xml:space="preserve">  Are they independent of existing fields?</w:t>
+      </w:r>
     </w:p>
     <w:tbl>
       <w:tblPr>
-        <w:tblW w:w="10044" w:type="dxa"/>
+        <w:tblW w:w="10807" w:type="dxa"/>
         <w:tblInd w:w="101" w:type="dxa"/>
         <w:tblLayout w:type="fixed"/>
         <w:tblLook w:val="0000" w:firstRow="0" w:lastRow="0" w:firstColumn="0" w:lastColumn="0" w:noHBand="0" w:noVBand="0"/>
@@ -268,7 +271,7 @@
       <w:tblGrid>
         <w:gridCol w:w="1627"/>
         <w:gridCol w:w="4320"/>
-        <w:gridCol w:w="4097"/>
+        <w:gridCol w:w="4860"/>
       </w:tblGrid>
       <w:tr>
         <w:tc>
@@ -330,7 +333,7 @@
         </w:tc>
         <w:tc>
           <w:tcPr>
-            <w:tcW w:w="4097" w:type="dxa"/>
+            <w:tcW w:w="4860" w:type="dxa"/>
             <w:tcBorders>
               <w:top w:val="single" w:sz="4" w:space="0" w:color="000000"/>
               <w:left w:val="single" w:sz="4" w:space="0" w:color="000000"/>
@@ -355,6 +358,22 @@
                 <w:b/>
               </w:rPr>
               <w:t>Does it change consistently?</w:t>
+            </w:r>
+            <w:r>
+              <w:rPr>
+                <w:rFonts w:ascii="Century Gothic" w:hAnsi="Century Gothic"/>
+                <w:b/>
+              </w:rPr>
+              <w:t xml:space="preserve"> </w:t>
+            </w:r>
+            <w:bookmarkStart w:id="0" w:name="_GoBack"/>
+            <w:bookmarkEnd w:id="0"/>
+            <w:r>
+              <w:rPr>
+                <w:rFonts w:ascii="Century Gothic" w:hAnsi="Century Gothic"/>
+                <w:b/>
+              </w:rPr>
+              <w:t>Independently?</w:t>
             </w:r>
           </w:p>
         </w:tc>
@@ -403,7 +422,7 @@
         </w:tc>
         <w:tc>
           <w:tcPr>
-            <w:tcW w:w="4097" w:type="dxa"/>
+            <w:tcW w:w="4860" w:type="dxa"/>
             <w:tcBorders>
               <w:top w:val="single" w:sz="4" w:space="0" w:color="000000"/>
               <w:left w:val="single" w:sz="4" w:space="0" w:color="000000"/>
@@ -466,7 +485,7 @@
         </w:tc>
         <w:tc>
           <w:tcPr>
-            <w:tcW w:w="4097" w:type="dxa"/>
+            <w:tcW w:w="4860" w:type="dxa"/>
             <w:tcBorders>
               <w:top w:val="single" w:sz="4" w:space="0" w:color="000000"/>
               <w:left w:val="single" w:sz="4" w:space="0" w:color="000000"/>
@@ -505,7 +524,13 @@
         <w:t xml:space="preserve">What fields do you need to represent the </w:t>
       </w:r>
       <w:r>
-        <w:t xml:space="preserve">NEW </w:t>
+        <w:t>NEW</w:t>
+      </w:r>
+      <w:r>
+        <w:t xml:space="preserve"> and independent</w:t>
+      </w:r>
+      <w:r>
+        <w:t xml:space="preserve"> </w:t>
       </w:r>
       <w:r>
         <w:t>things that change?</w:t>
@@ -513,14 +538,14 @@
     </w:p>
     <w:tbl>
       <w:tblPr>
-        <w:tblW w:w="10044" w:type="dxa"/>
+        <w:tblW w:w="10807" w:type="dxa"/>
         <w:tblInd w:w="101" w:type="dxa"/>
         <w:tblLayout w:type="fixed"/>
         <w:tblLook w:val="0000" w:firstRow="0" w:lastRow="0" w:firstColumn="0" w:lastColumn="0" w:noHBand="0" w:noVBand="0"/>
       </w:tblPr>
       <w:tblGrid>
         <w:gridCol w:w="4687"/>
-        <w:gridCol w:w="5357"/>
+        <w:gridCol w:w="6120"/>
       </w:tblGrid>
       <w:tr>
         <w:tc>
@@ -553,41 +578,13 @@
               <w:rPr>
                 <w:rFonts w:ascii="Century Gothic" w:hAnsi="Century Gothic"/>
               </w:rPr>
-              <w:t>(</w:t>
-            </w:r>
-            <w:proofErr w:type="spellStart"/>
-            <w:r>
-              <w:rPr>
-                <w:rFonts w:ascii="Century Gothic" w:hAnsi="Century Gothic"/>
-              </w:rPr>
-              <w:t>dangerX</w:t>
-            </w:r>
-            <w:proofErr w:type="spellEnd"/>
-            <w:r>
-              <w:rPr>
-                <w:rFonts w:ascii="Century Gothic" w:hAnsi="Century Gothic"/>
-              </w:rPr>
-              <w:t xml:space="preserve">, score, </w:t>
-            </w:r>
-            <w:proofErr w:type="spellStart"/>
-            <w:r>
-              <w:rPr>
-                <w:rFonts w:ascii="Century Gothic" w:hAnsi="Century Gothic"/>
-              </w:rPr>
-              <w:t>playerIMG</w:t>
-            </w:r>
-            <w:proofErr w:type="spellEnd"/>
-            <w:r>
-              <w:rPr>
-                <w:rFonts w:ascii="Century Gothic" w:hAnsi="Century Gothic"/>
-              </w:rPr>
-              <w:t>…)</w:t>
-            </w:r>
-          </w:p>
-        </w:tc>
-        <w:tc>
-          <w:tcPr>
-            <w:tcW w:w="5357" w:type="dxa"/>
+              <w:t>(dangerX, score, playerIMG…)</w:t>
+            </w:r>
+          </w:p>
+        </w:tc>
+        <w:tc>
+          <w:tcPr>
+            <w:tcW w:w="6120" w:type="dxa"/>
             <w:tcBorders>
               <w:top w:val="single" w:sz="4" w:space="0" w:color="000000"/>
               <w:left w:val="single" w:sz="4" w:space="0" w:color="000000"/>
@@ -605,21 +602,12 @@
                 <w:rFonts w:ascii="Century Gothic" w:hAnsi="Century Gothic"/>
               </w:rPr>
             </w:pPr>
-            <w:proofErr w:type="spellStart"/>
             <w:r>
               <w:rPr>
                 <w:rFonts w:ascii="Century Gothic" w:hAnsi="Century Gothic"/>
                 <w:b/>
               </w:rPr>
-              <w:t>Datatype</w:t>
-            </w:r>
-            <w:proofErr w:type="spellEnd"/>
-            <w:r>
-              <w:rPr>
-                <w:rFonts w:ascii="Century Gothic" w:hAnsi="Century Gothic"/>
-                <w:b/>
-              </w:rPr>
-              <w:t xml:space="preserve"> </w:t>
+              <w:t xml:space="preserve">Datatype </w:t>
             </w:r>
             <w:r>
               <w:rPr>
@@ -653,7 +641,7 @@
         </w:tc>
         <w:tc>
           <w:tcPr>
-            <w:tcW w:w="5357" w:type="dxa"/>
+            <w:tcW w:w="6120" w:type="dxa"/>
             <w:tcBorders>
               <w:top w:val="single" w:sz="4" w:space="0" w:color="000000"/>
               <w:left w:val="single" w:sz="4" w:space="0" w:color="000000"/>
@@ -696,7 +684,7 @@
         </w:tc>
         <w:tc>
           <w:tcPr>
-            <w:tcW w:w="5357" w:type="dxa"/>
+            <w:tcW w:w="6120" w:type="dxa"/>
             <w:tcBorders>
               <w:top w:val="single" w:sz="4" w:space="0" w:color="000000"/>
               <w:left w:val="single" w:sz="4" w:space="0" w:color="000000"/>
@@ -1083,23 +1071,13 @@
                 <w:szCs w:val="26"/>
               </w:rPr>
             </w:pPr>
-            <w:proofErr w:type="gramStart"/>
             <w:r>
               <w:rPr>
                 <w:rFonts w:ascii="Century Gothic" w:hAnsi="Century Gothic"/>
                 <w:sz w:val="26"/>
                 <w:szCs w:val="26"/>
               </w:rPr>
-              <w:t>draw</w:t>
-            </w:r>
-            <w:proofErr w:type="gramEnd"/>
-            <w:r>
-              <w:rPr>
-                <w:rFonts w:ascii="Century Gothic" w:hAnsi="Century Gothic"/>
-                <w:sz w:val="26"/>
-                <w:szCs w:val="26"/>
-              </w:rPr>
-              <w:t>-state</w:t>
+              <w:t>draw-state</w:t>
             </w:r>
           </w:p>
         </w:tc>
@@ -1211,23 +1189,13 @@
                 <w:szCs w:val="26"/>
               </w:rPr>
             </w:pPr>
-            <w:proofErr w:type="gramStart"/>
             <w:r>
               <w:rPr>
                 <w:rFonts w:ascii="Century Gothic" w:hAnsi="Century Gothic"/>
                 <w:sz w:val="26"/>
                 <w:szCs w:val="26"/>
               </w:rPr>
-              <w:t>next</w:t>
-            </w:r>
-            <w:proofErr w:type="gramEnd"/>
-            <w:r>
-              <w:rPr>
-                <w:rFonts w:ascii="Century Gothic" w:hAnsi="Century Gothic"/>
-                <w:sz w:val="26"/>
-                <w:szCs w:val="26"/>
-              </w:rPr>
-              <w:t>-state-tick</w:t>
+              <w:t>next-state-tick</w:t>
             </w:r>
           </w:p>
         </w:tc>
@@ -1253,8 +1221,6 @@
               </w:rPr>
               <w:t>☐</w:t>
             </w:r>
-            <w:bookmarkStart w:id="0" w:name="_GoBack"/>
-            <w:bookmarkEnd w:id="0"/>
           </w:p>
         </w:tc>
         <w:tc>
@@ -1343,23 +1309,13 @@
                 <w:szCs w:val="26"/>
               </w:rPr>
             </w:pPr>
-            <w:proofErr w:type="gramStart"/>
             <w:r>
               <w:rPr>
                 <w:rFonts w:ascii="Century Gothic" w:hAnsi="Century Gothic"/>
                 <w:sz w:val="26"/>
                 <w:szCs w:val="26"/>
               </w:rPr>
-              <w:t>next</w:t>
-            </w:r>
-            <w:proofErr w:type="gramEnd"/>
-            <w:r>
-              <w:rPr>
-                <w:rFonts w:ascii="Century Gothic" w:hAnsi="Century Gothic"/>
-                <w:sz w:val="26"/>
-                <w:szCs w:val="26"/>
-              </w:rPr>
-              <w:t>-state-key</w:t>
+              <w:t>next-state-key</w:t>
             </w:r>
           </w:p>
         </w:tc>
@@ -1472,7 +1428,6 @@
                 <w:szCs w:val="26"/>
               </w:rPr>
             </w:pPr>
-            <w:proofErr w:type="gramStart"/>
             <w:r>
               <w:rPr>
                 <w:rFonts w:ascii="Century Gothic" w:hAnsi="Century Gothic"/>
@@ -1481,7 +1436,6 @@
               </w:rPr>
               <w:t>reactor</w:t>
             </w:r>
-            <w:proofErr w:type="gramEnd"/>
           </w:p>
         </w:tc>
         <w:tc>
@@ -1575,28 +1529,14 @@
     </w:tbl>
     <w:p>
       <w:pPr>
-        <w:widowControl/>
-        <w:suppressAutoHyphens w:val="0"/>
-        <w:rPr>
-          <w:rFonts w:ascii="Century Gothic" w:hAnsi="Century Gothic"/>
-          <w:sz w:val="26"/>
-          <w:szCs w:val="26"/>
-        </w:rPr>
-      </w:pPr>
-    </w:p>
-    <w:p>
-      <w:pPr>
-        <w:ind w:left="-1080" w:firstLine="1080"/>
-        <w:rPr>
-          <w:rFonts w:ascii="Century Gothic" w:hAnsi="Century Gothic"/>
-        </w:rPr>
-      </w:pPr>
-    </w:p>
-    <w:p>
-      <w:pPr>
         <w:pStyle w:val="Heading2"/>
-      </w:pPr>
-      <w:r>
+        <w:numPr>
+          <w:ilvl w:val="0"/>
+          <w:numId w:val="0"/>
+        </w:numPr>
+      </w:pPr>
+      <w:r>
+        <w:lastRenderedPageBreak/>
         <w:t xml:space="preserve">Make </w:t>
       </w:r>
       <w:r>
@@ -2607,6 +2547,7 @@
   <w:style w:type="character" w:default="1" w:styleId="DefaultParagraphFont">
     <w:name w:val="Default Paragraph Font"/>
     <w:uiPriority w:val="1"/>
+    <w:semiHidden/>
     <w:unhideWhenUsed/>
   </w:style>
   <w:style w:type="table" w:default="1" w:styleId="TableNormal">
@@ -2949,6 +2890,7 @@
   <w:style w:type="character" w:default="1" w:styleId="DefaultParagraphFont">
     <w:name w:val="Default Paragraph Font"/>
     <w:uiPriority w:val="1"/>
+    <w:semiHidden/>
     <w:unhideWhenUsed/>
   </w:style>
   <w:style w:type="table" w:default="1" w:styleId="TableNormal">

</xml_diff>